<commit_message>
Skrev indledning og krav i rapport
</commit_message>
<xml_diff>
--- a/I4SWT - Grp3 - HandIn3 ATM.docx
+++ b/I4SWT - Grp3 - HandIn3 ATM.docx
@@ -6,11 +6,34 @@
       <w:pPr>
         <w:pStyle w:val="Titel"/>
         <w:jc w:val="center"/>
+        <w:rPr>
+          <w:lang w:val="en-US"/>
+        </w:rPr>
       </w:pPr>
       <w:r>
-        <w:t xml:space="preserve">SWT Aflevering </w:t>
-      </w:r>
-      <w:r>
+        <w:rPr>
+          <w:lang w:val="en-US"/>
+        </w:rPr>
+        <w:t xml:space="preserve">SWT </w:t>
+      </w:r>
+      <w:proofErr w:type="spellStart"/>
+      <w:r>
+        <w:rPr>
+          <w:lang w:val="en-US"/>
+        </w:rPr>
+        <w:t>Aflevering</w:t>
+      </w:r>
+      <w:proofErr w:type="spellEnd"/>
+      <w:r>
+        <w:rPr>
+          <w:lang w:val="en-US"/>
+        </w:rPr>
+        <w:t xml:space="preserve"> </w:t>
+      </w:r>
+      <w:r>
+        <w:rPr>
+          <w:lang w:val="en-US"/>
+        </w:rPr>
         <w:t>3</w:t>
       </w:r>
     </w:p>
@@ -18,22 +41,29 @@
       <w:pPr>
         <w:pStyle w:val="Titel"/>
         <w:jc w:val="center"/>
+        <w:rPr>
+          <w:lang w:val="en-US"/>
+        </w:rPr>
       </w:pPr>
       <w:r>
-        <w:t xml:space="preserve">Air Traffic </w:t>
-      </w:r>
-      <w:proofErr w:type="spellStart"/>
-      <w:r>
-        <w:t>Monitoring</w:t>
-      </w:r>
-      <w:proofErr w:type="spellEnd"/>
+        <w:rPr>
+          <w:lang w:val="en-US"/>
+        </w:rPr>
+        <w:t>Air Traffic Monitoring</w:t>
+      </w:r>
     </w:p>
     <w:p>
       <w:pPr>
         <w:pStyle w:val="Titel"/>
         <w:jc w:val="center"/>
+        <w:rPr>
+          <w:lang w:val="en-US"/>
+        </w:rPr>
       </w:pPr>
       <w:r>
+        <w:rPr>
+          <w:lang w:val="en-US"/>
+        </w:rPr>
         <w:t>Team number: 3</w:t>
       </w:r>
     </w:p>
@@ -237,27 +267,29 @@
     <w:p>
       <w:pPr>
         <w:jc w:val="center"/>
+        <w:rPr>
+          <w:lang w:val="en-US"/>
+        </w:rPr>
       </w:pPr>
       <w:r>
-        <w:t xml:space="preserve">Software </w:t>
-      </w:r>
-      <w:proofErr w:type="spellStart"/>
-      <w:r>
-        <w:t>metrics</w:t>
-      </w:r>
-      <w:proofErr w:type="spellEnd"/>
-      <w:r>
-        <w:t>:</w:t>
+        <w:rPr>
+          <w:lang w:val="en-US"/>
+        </w:rPr>
+        <w:t>Software metrics:</w:t>
       </w:r>
     </w:p>
     <w:p>
       <w:pPr>
         <w:jc w:val="center"/>
+        <w:rPr>
+          <w:lang w:val="en-US"/>
+        </w:rPr>
       </w:pPr>
       <w:hyperlink r:id="rId10" w:history="1">
         <w:r>
           <w:rPr>
             <w:rStyle w:val="Hyperlink"/>
+            <w:lang w:val="en-US"/>
           </w:rPr>
           <w:t>http://ci3.ase.au.dk:8080/job/Team18103HandIn3_SoftwareMetrics/</w:t>
         </w:r>
@@ -266,11 +298,15 @@
     <w:p>
       <w:pPr>
         <w:jc w:val="center"/>
+        <w:rPr>
+          <w:lang w:val="en-US"/>
+        </w:rPr>
       </w:pPr>
       <w:proofErr w:type="spellStart"/>
       <w:r>
         <w:rPr>
           <w:b/>
+          <w:lang w:val="en-US"/>
         </w:rPr>
         <w:t>Github</w:t>
       </w:r>
@@ -278,17 +314,10 @@
       <w:r>
         <w:rPr>
           <w:b/>
+          <w:lang w:val="en-US"/>
         </w:rPr>
-        <w:t xml:space="preserve"> </w:t>
-      </w:r>
-      <w:proofErr w:type="spellStart"/>
-      <w:r>
-        <w:rPr>
-          <w:b/>
-        </w:rPr>
-        <w:t>repository</w:t>
-      </w:r>
-      <w:proofErr w:type="spellEnd"/>
+        <w:t xml:space="preserve"> repository</w:t>
+      </w:r>
     </w:p>
     <w:p>
       <w:pPr>
@@ -358,16 +387,34 @@
           </w:r>
         </w:p>
         <w:p>
-          <w:fldSimple w:instr=" TOC \o &quot;1-3&quot; \h \z \u ">
-            <w:r>
-              <w:rPr>
-                <w:b/>
-                <w:bCs/>
-                <w:noProof/>
-              </w:rPr>
-              <w:t>Der blev ikke fundet nogen elementer til indholdsfortegnelsen.</w:t>
-            </w:r>
-          </w:fldSimple>
+          <w:r>
+            <w:fldChar w:fldCharType="begin"/>
+          </w:r>
+          <w:r>
+            <w:instrText xml:space="preserve"> TOC \o "1-3" \h \</w:instrText>
+          </w:r>
+          <w:r>
+            <w:instrText xml:space="preserve">z \u </w:instrText>
+          </w:r>
+          <w:r>
+            <w:fldChar w:fldCharType="separate"/>
+          </w:r>
+          <w:r>
+            <w:rPr>
+              <w:b/>
+              <w:bCs/>
+              <w:noProof/>
+            </w:rPr>
+            <w:t>Der blev ikke fundet nogen elementer til indholdsfortegnelsen.</w:t>
+          </w:r>
+          <w:r>
+            <w:rPr>
+              <w:b/>
+              <w:bCs/>
+              <w:noProof/>
+            </w:rPr>
+            <w:fldChar w:fldCharType="end"/>
+          </w:r>
         </w:p>
       </w:sdtContent>
     </w:sdt>
@@ -432,7 +479,47 @@
     </w:p>
     <w:p>
       <w:r>
-        <w:t>Kort forklaring af formålet med opgaven og hvad rapporten indeholder. /fra Introduktion og 1.1</w:t>
+        <w:t xml:space="preserve">Der skal i aflevering 3, laves et system der kan overvåge luftfarten i et givent område, </w:t>
+      </w:r>
+      <w:r>
+        <w:t>samt</w:t>
+      </w:r>
+      <w:r>
+        <w:t xml:space="preserve"> kunne holde øje med </w:t>
+      </w:r>
+      <w:r>
+        <w:t>interessante event der</w:t>
+      </w:r>
+      <w:r>
+        <w:t xml:space="preserve"> måtte</w:t>
+      </w:r>
+      <w:r>
+        <w:t xml:space="preserve"> forekomme</w:t>
+      </w:r>
+      <w:r>
+        <w:t>.</w:t>
+      </w:r>
+    </w:p>
+    <w:p>
+      <w:r>
+        <w:t xml:space="preserve">Problemet med luftfarten, er at der er mange fly, der flyver omkring samme område. Dette kan medføre </w:t>
+      </w:r>
+      <w:proofErr w:type="gramStart"/>
+      <w:r>
+        <w:t>stor</w:t>
+      </w:r>
+      <w:proofErr w:type="gramEnd"/>
+      <w:r>
+        <w:t xml:space="preserve"> fare</w:t>
+      </w:r>
+      <w:r>
+        <w:t>r, hvis nogle fly kommer for tæt på hinanden.</w:t>
+      </w:r>
+      <w:r>
+        <w:t xml:space="preserve"> Derfor skal hvert fly kunne registreres med position, fart og højde,</w:t>
+      </w:r>
+      <w:r>
+        <w:t xml:space="preserve"> for at sikre sig at ingen fly er for tætte på hinanden. </w:t>
       </w:r>
     </w:p>
     <w:p>
@@ -445,7 +532,38 @@
     </w:p>
     <w:p>
       <w:r>
-        <w:t xml:space="preserve">Forklare kort de givne krav i opgaven. /fra punkt 2 og lidt om </w:t>
+        <w:t xml:space="preserve">Systemet skal kunne overvåge et bestemt luftrum, og </w:t>
+      </w:r>
+      <w:r>
+        <w:t>registrere alle fly inden for dette luftrum, og ingen andre.</w:t>
+      </w:r>
+      <w:r>
+        <w:t xml:space="preserve"> Alle fly registreres med Tag, position, højde, fart(m/s) og kurs(grader)</w:t>
+      </w:r>
+      <w:r>
+        <w:t>.</w:t>
+      </w:r>
+    </w:p>
+    <w:p>
+      <w:r>
+        <w:t>Hvis nogle fly skulle flyve for tæt på hinanden</w:t>
+      </w:r>
+      <w:r>
+        <w:t xml:space="preserve"> (5000 meter horisontalt og 300 meter vertikalt)</w:t>
+      </w:r>
+      <w:r>
+        <w:t xml:space="preserve"> skal der kunne hæves et event indtil de er ude for farer igen.</w:t>
+      </w:r>
+      <w:r>
+        <w:t xml:space="preserve"> Når dette event er hævet, skal de fly der er for tætte på hinanden udskrives til en fil</w:t>
+      </w:r>
+      <w:r>
+        <w:t>, med både flyenes tag og tidsrummet.</w:t>
+      </w:r>
+    </w:p>
+    <w:p>
+      <w:r>
+        <w:t xml:space="preserve">Der blev udgivet en </w:t>
       </w:r>
       <w:proofErr w:type="spellStart"/>
       <w:r>
@@ -461,34 +579,37 @@
       </w:r>
       <w:proofErr w:type="spellEnd"/>
       <w:r>
-        <w:t xml:space="preserve">, hvad den gør og hvordan den bruges. </w:t>
+        <w:t xml:space="preserve"> i starten af afleveringen, som kunne modtage </w:t>
       </w:r>
       <w:proofErr w:type="spellStart"/>
       <w:r>
-        <w:t>Transponder</w:t>
+        <w:t>transponder</w:t>
       </w:r>
       <w:proofErr w:type="spellEnd"/>
       <w:r>
-        <w:t xml:space="preserve"> </w:t>
-      </w:r>
-      <w:proofErr w:type="gramStart"/>
-      <w:r>
-        <w:t>data format</w:t>
-      </w:r>
-      <w:proofErr w:type="gramEnd"/>
-      <w:r>
-        <w:t xml:space="preserve"> /fra p</w:t>
-      </w:r>
-      <w:bookmarkStart w:id="0" w:name="_GoBack"/>
-      <w:bookmarkEnd w:id="0"/>
-      <w:r>
-        <w:t>unkt 4.</w:t>
+        <w:t xml:space="preserve"> data for flyene i luftrummet.</w:t>
+      </w:r>
+      <w:r>
+        <w:t xml:space="preserve"> Ud fra disse data, kunne flyenes Tag, position, højde </w:t>
+      </w:r>
+      <w:r>
+        <w:t xml:space="preserve">registreres, samt tidspunktet for de forskellige </w:t>
+      </w:r>
+      <w:proofErr w:type="spellStart"/>
+      <w:r>
+        <w:t>transponder</w:t>
+      </w:r>
+      <w:proofErr w:type="spellEnd"/>
+      <w:r>
+        <w:t xml:space="preserve"> data.</w:t>
       </w:r>
     </w:p>
     <w:p>
       <w:pPr>
         <w:pStyle w:val="Overskrift1"/>
       </w:pPr>
+      <w:bookmarkStart w:id="0" w:name="_GoBack"/>
+      <w:bookmarkEnd w:id="0"/>
       <w:r>
         <w:t>Design</w:t>
       </w:r>
@@ -522,6 +643,7 @@
     </w:p>
     <w:p>
       <w:r>
+        <w:lastRenderedPageBreak/>
         <w:t xml:space="preserve">Startede med at </w:t>
       </w:r>
       <w:r>
@@ -603,7 +725,6 @@
         <w:pStyle w:val="Overskrift2"/>
       </w:pPr>
       <w:r>
-        <w:lastRenderedPageBreak/>
         <w:t>Klassediagrammer</w:t>
       </w:r>
     </w:p>
@@ -666,9 +787,43 @@
     <w:p>
       <w:pPr>
         <w:pStyle w:val="Overskrift1"/>
+        <w:rPr>
+          <w:lang w:val="en-US"/>
+        </w:rPr>
       </w:pPr>
       <w:r>
+        <w:rPr>
+          <w:lang w:val="en-US"/>
+        </w:rPr>
         <w:t>Unit tests</w:t>
+      </w:r>
+    </w:p>
+    <w:p>
+      <w:pPr>
+        <w:pStyle w:val="Overskrift1"/>
+        <w:rPr>
+          <w:lang w:val="en-US"/>
+        </w:rPr>
+      </w:pPr>
+      <w:r>
+        <w:rPr>
+          <w:lang w:val="en-US"/>
+        </w:rPr>
+        <w:t>Integration tests</w:t>
+      </w:r>
+    </w:p>
+    <w:p>
+      <w:pPr>
+        <w:pStyle w:val="Overskrift1"/>
+        <w:rPr>
+          <w:lang w:val="en-US"/>
+        </w:rPr>
+      </w:pPr>
+      <w:r>
+        <w:rPr>
+          <w:lang w:val="en-US"/>
+        </w:rPr>
+        <w:t>Software metrics</w:t>
       </w:r>
     </w:p>
     <w:p>
@@ -676,7 +831,20 @@
         <w:pStyle w:val="Overskrift1"/>
       </w:pPr>
       <w:r>
-        <w:t>Integration tests</w:t>
+        <w:t>Konklusion</w:t>
+      </w:r>
+    </w:p>
+    <w:p>
+      <w:r>
+        <w:t xml:space="preserve">Hvordan har vi brugt CI </w:t>
+      </w:r>
+      <w:proofErr w:type="gramStart"/>
+      <w:r>
+        <w:t>serveren.</w:t>
+      </w:r>
+      <w:proofErr w:type="gramEnd"/>
+      <w:r>
+        <w:t xml:space="preserve"> Gode/dårlige ting skal forklares.</w:t>
       </w:r>
     </w:p>
     <w:p>
@@ -684,139 +852,114 @@
         <w:pStyle w:val="Overskrift1"/>
       </w:pPr>
       <w:r>
-        <w:t xml:space="preserve">Software </w:t>
-      </w:r>
+        <w:t>Jenkins</w:t>
+      </w:r>
+    </w:p>
+    <w:p>
+      <w:r>
+        <w:t>Integration kører efter unit testene er stabile. Det giver ikke mening at lade det køre hvis denne test ikke er stabil.</w:t>
+      </w:r>
+    </w:p>
+    <w:p>
       <w:proofErr w:type="spellStart"/>
       <w:r>
-        <w:t>metrics</w:t>
+        <w:t>SoftwareMetrics</w:t>
       </w:r>
       <w:proofErr w:type="spellEnd"/>
-    </w:p>
-    <w:p>
-      <w:pPr>
-        <w:pStyle w:val="Overskrift1"/>
-      </w:pPr>
-      <w:r>
-        <w:t>Konklusion</w:t>
-      </w:r>
-    </w:p>
-    <w:p>
-      <w:r>
-        <w:t xml:space="preserve">Hvordan har vi brugt CI </w:t>
+      <w:r>
+        <w:t xml:space="preserve"> kører efter integration er færdig.</w:t>
+      </w:r>
+    </w:p>
+    <w:p>
+      <w:proofErr w:type="spellStart"/>
+      <w:r>
+        <w:t>Coverage</w:t>
+      </w:r>
+      <w:proofErr w:type="spellEnd"/>
+      <w:r>
+        <w:t xml:space="preserve"> på </w:t>
       </w:r>
       <w:proofErr w:type="gramStart"/>
       <w:r>
-        <w:t>serveren.</w:t>
+        <w:t>unit testen</w:t>
       </w:r>
       <w:proofErr w:type="gramEnd"/>
       <w:r>
-        <w:t xml:space="preserve"> Gode/dårlige ting skal forklares.</w:t>
-      </w:r>
-    </w:p>
-    <w:p>
-      <w:pPr>
-        <w:pStyle w:val="Overskrift1"/>
-      </w:pPr>
-      <w:r>
-        <w:t>Jenkins</w:t>
-      </w:r>
-    </w:p>
-    <w:p>
-      <w:r>
-        <w:t>Integration kører efter unit testene er stabile. Det giver ikke mening at lade det køre hvis denne test ikke er stabil.</w:t>
-      </w:r>
-    </w:p>
-    <w:p>
+        <w:t xml:space="preserve">. Integration skal ikke teste </w:t>
+      </w:r>
       <w:proofErr w:type="spellStart"/>
       <w:r>
-        <w:t>SoftwareMetrics</w:t>
+        <w:t>coverage</w:t>
       </w:r>
       <w:proofErr w:type="spellEnd"/>
       <w:r>
-        <w:t xml:space="preserve"> kører efter integration er færdig.</w:t>
+        <w:t xml:space="preserve"> af interfacene!</w:t>
       </w:r>
     </w:p>
     <w:p>
       <w:proofErr w:type="spellStart"/>
       <w:r>
-        <w:t>Coverage</w:t>
+        <w:t>Upstream</w:t>
       </w:r>
       <w:proofErr w:type="spellEnd"/>
       <w:r>
-        <w:t xml:space="preserve"> på </w:t>
+        <w:t xml:space="preserve"> projekter: Før man kommer til denne </w:t>
       </w:r>
       <w:proofErr w:type="gramStart"/>
       <w:r>
-        <w:t>unit testen</w:t>
+        <w:t>test</w:t>
       </w:r>
       <w:proofErr w:type="gramEnd"/>
       <w:r>
-        <w:t xml:space="preserve">. Integration skal ikke teste </w:t>
+        <w:t xml:space="preserve"> skal </w:t>
       </w:r>
       <w:proofErr w:type="spellStart"/>
       <w:r>
+        <w:t>upstream</w:t>
+      </w:r>
+      <w:proofErr w:type="spellEnd"/>
+      <w:r>
+        <w:t xml:space="preserve"> projekter køre først. </w:t>
+      </w:r>
+    </w:p>
+    <w:p>
+      <w:r>
+        <w:t>Lavet pipeline view: Viser pipeline view dvs. hvilke jobs der kører når et andet er færdigt og hvilke der er stabile/ustabile eller aldrig kørt.</w:t>
+      </w:r>
+    </w:p>
+    <w:p>
+      <w:r>
+        <w:t xml:space="preserve">Behøver ikke bygge hver gang: lave et job som blot bygger hvormed de andre jobs som </w:t>
+      </w:r>
+      <w:proofErr w:type="spellStart"/>
+      <w:r>
         <w:t>coverage</w:t>
       </w:r>
       <w:proofErr w:type="spellEnd"/>
       <w:r>
-        <w:t xml:space="preserve"> af interfacene!</w:t>
-      </w:r>
-    </w:p>
-    <w:p>
+        <w:t xml:space="preserve"> kan tage de byggede filer og tjekke herpå. Dette er ikke gjort</w:t>
+      </w:r>
+      <w:proofErr w:type="gramStart"/>
+      <w:r>
+        <w:t xml:space="preserve"> ..</w:t>
+      </w:r>
+      <w:proofErr w:type="gramEnd"/>
+      <w:r>
+        <w:t xml:space="preserve"> </w:t>
+      </w:r>
+    </w:p>
+    <w:p>
+      <w:r>
+        <w:lastRenderedPageBreak/>
+        <w:t>kunne ikke finde den med "</w:t>
+      </w:r>
       <w:proofErr w:type="spellStart"/>
       <w:r>
-        <w:t>Upstream</w:t>
+        <w:t>copy</w:t>
       </w:r>
       <w:proofErr w:type="spellEnd"/>
       <w:r>
-        <w:t xml:space="preserve"> projekter: Før man kommer til denne </w:t>
-      </w:r>
-      <w:proofErr w:type="gramStart"/>
-      <w:r>
-        <w:t>test</w:t>
-      </w:r>
-      <w:proofErr w:type="gramEnd"/>
-      <w:r>
-        <w:t xml:space="preserve"> skal </w:t>
-      </w:r>
-      <w:proofErr w:type="spellStart"/>
-      <w:r>
-        <w:t>upstream</w:t>
-      </w:r>
-      <w:proofErr w:type="spellEnd"/>
-      <w:r>
-        <w:t xml:space="preserve"> projekter køre først. </w:t>
-      </w:r>
-    </w:p>
-    <w:p>
-      <w:r>
-        <w:t>Lavet pipeline view: Viser pipeline view dvs. hvilke jobs der kører når et andet er færdigt og hvilke der er stabile/ustabile eller aldrig kørt.</w:t>
-      </w:r>
-    </w:p>
-    <w:p>
-      <w:r>
-        <w:t xml:space="preserve">Behøver ikke bygge hver gang: lave et job som blot bygger hvormed de andre jobs som </w:t>
-      </w:r>
-      <w:proofErr w:type="spellStart"/>
-      <w:r>
-        <w:t>coverage</w:t>
-      </w:r>
-      <w:proofErr w:type="spellEnd"/>
-      <w:r>
-        <w:t xml:space="preserve"> kan tage de byggede filer og tjekke herpå. Dette er ikke gjort</w:t>
-      </w:r>
-      <w:proofErr w:type="gramStart"/>
-      <w:r>
-        <w:t xml:space="preserve"> ..</w:t>
-      </w:r>
-      <w:proofErr w:type="gramEnd"/>
-      <w:r>
-        <w:t xml:space="preserve"> </w:t>
-      </w:r>
-    </w:p>
-    <w:p>
-      <w:r>
-        <w:t xml:space="preserve">kunne ikke finde den med "copy from </w:t>
+        <w:t xml:space="preserve"> from </w:t>
       </w:r>
       <w:proofErr w:type="spellStart"/>
       <w:r>
@@ -4208,7 +4351,7 @@
 </file>
 
 <file path=customXml/itemProps1.xml><?xml version="1.0" encoding="utf-8"?>
-<ds:datastoreItem xmlns:ds="http://schemas.openxmlformats.org/officeDocument/2006/customXml" ds:itemID="{D5AF6DA6-0C80-4D50-B58A-7BDB1B5D4E18}">
+<ds:datastoreItem xmlns:ds="http://schemas.openxmlformats.org/officeDocument/2006/customXml" ds:itemID="{450776C2-23B6-4C52-B7E2-2A240BF302E7}">
   <ds:schemaRefs>
     <ds:schemaRef ds:uri="http://schemas.openxmlformats.org/officeDocument/2006/bibliography"/>
   </ds:schemaRefs>

</xml_diff>

<commit_message>
Lavede sekvensdiagram + rapport
</commit_message>
<xml_diff>
--- a/I4SWT - Grp3 - HandIn3 ATM.docx
+++ b/I4SWT - Grp3 - HandIn3 ATM.docx
@@ -387,34 +387,16 @@
           </w:r>
         </w:p>
         <w:p>
-          <w:r>
-            <w:fldChar w:fldCharType="begin"/>
-          </w:r>
-          <w:r>
-            <w:instrText xml:space="preserve"> TOC \o "1-3" \h \</w:instrText>
-          </w:r>
-          <w:r>
-            <w:instrText xml:space="preserve">z \u </w:instrText>
-          </w:r>
-          <w:r>
-            <w:fldChar w:fldCharType="separate"/>
-          </w:r>
-          <w:r>
-            <w:rPr>
-              <w:b/>
-              <w:bCs/>
-              <w:noProof/>
-            </w:rPr>
-            <w:t>Der blev ikke fundet nogen elementer til indholdsfortegnelsen.</w:t>
-          </w:r>
-          <w:r>
-            <w:rPr>
-              <w:b/>
-              <w:bCs/>
-              <w:noProof/>
-            </w:rPr>
-            <w:fldChar w:fldCharType="end"/>
-          </w:r>
+          <w:fldSimple w:instr=" TOC \o &quot;1-3&quot; \h \z \u ">
+            <w:r>
+              <w:rPr>
+                <w:b/>
+                <w:bCs/>
+                <w:noProof/>
+              </w:rPr>
+              <w:t>Der blev ikke fundet nogen elementer til indholdsfortegnelsen.</w:t>
+            </w:r>
+          </w:fldSimple>
         </w:p>
       </w:sdtContent>
     </w:sdt>
@@ -552,10 +534,7 @@
         <w:t xml:space="preserve"> (5000 meter horisontalt og 300 meter vertikalt)</w:t>
       </w:r>
       <w:r>
-        <w:t xml:space="preserve"> skal der kunne hæves et event indtil de er ude for farer igen.</w:t>
-      </w:r>
-      <w:r>
-        <w:t xml:space="preserve"> Når dette event er hævet, skal de fly der er for tætte på hinanden udskrives til en fil</w:t>
+        <w:t xml:space="preserve"> skal der kunne hæves et event indtil de er ude for farer igen. Når dette event er hævet, skal de fly der er for tætte på hinanden udskrives til en fil</w:t>
       </w:r>
       <w:r>
         <w:t>, med både flyenes tag og tidsrummet.</w:t>
@@ -608,116 +587,198 @@
       <w:pPr>
         <w:pStyle w:val="Overskrift1"/>
       </w:pPr>
+      <w:r>
+        <w:t>Design</w:t>
+      </w:r>
+    </w:p>
+    <w:p>
+      <w:r>
+        <w:t xml:space="preserve">Generel software design, hvordan har vi tænkt os at implementere og teste det. Hvordan vil vi dele opgaverne </w:t>
+      </w:r>
+      <w:proofErr w:type="gramStart"/>
+      <w:r>
+        <w:t>op.</w:t>
+      </w:r>
+      <w:proofErr w:type="gramEnd"/>
+      <w:r>
+        <w:t xml:space="preserve"> Hvordan har vi brugt CI </w:t>
+      </w:r>
+      <w:proofErr w:type="gramStart"/>
+      <w:r>
+        <w:t>serveren.</w:t>
+      </w:r>
+      <w:proofErr w:type="gramEnd"/>
+      <w:r>
+        <w:t xml:space="preserve"> Gode/dårlige ting skal forklares.</w:t>
+      </w:r>
+    </w:p>
+    <w:p/>
+    <w:p>
+      <w:r>
+        <w:t>Plan over implementering</w:t>
+      </w:r>
+    </w:p>
+    <w:p>
+      <w:r>
+        <w:lastRenderedPageBreak/>
+        <w:t xml:space="preserve">I starten af afleveringen blev der udgivet en </w:t>
+      </w:r>
+      <w:proofErr w:type="spellStart"/>
+      <w:r>
+        <w:t>dll</w:t>
+      </w:r>
+      <w:proofErr w:type="spellEnd"/>
+      <w:r>
+        <w:t xml:space="preserve">-fil, hvorefter der blev arbejdet </w:t>
+      </w:r>
+      <w:r>
+        <w:t xml:space="preserve">sammen i gruppen </w:t>
+      </w:r>
+      <w:r>
+        <w:t>med at få printet de simple strenge ud</w:t>
+      </w:r>
+      <w:r>
+        <w:t>.  Herefter når dette var muligt, blev der oprettet nogle klasse</w:t>
+      </w:r>
+      <w:r>
+        <w:t>r</w:t>
+      </w:r>
+      <w:r>
+        <w:t xml:space="preserve">, som kunne håndtere </w:t>
+      </w:r>
+      <w:r>
+        <w:t xml:space="preserve">dette data. Det, som skulle </w:t>
+      </w:r>
+      <w:r>
+        <w:t>håndteres,</w:t>
+      </w:r>
+      <w:r>
+        <w:t xml:space="preserve"> var at </w:t>
+      </w:r>
+      <w:proofErr w:type="spellStart"/>
+      <w:r>
+        <w:t>dataen</w:t>
+      </w:r>
+      <w:proofErr w:type="spellEnd"/>
+      <w:r>
+        <w:t xml:space="preserve"> blev </w:t>
+      </w:r>
+      <w:proofErr w:type="spellStart"/>
+      <w:r>
+        <w:t>parsed</w:t>
+      </w:r>
+      <w:proofErr w:type="spellEnd"/>
+      <w:r>
+        <w:t xml:space="preserve"> korrekt, samt at tidsstemplet blev omdannet og printet ud på en bestemt måde.</w:t>
+      </w:r>
+      <w:r>
+        <w:t xml:space="preserve"> Der </w:t>
+      </w:r>
+      <w:r>
+        <w:t>blev</w:t>
+      </w:r>
+      <w:r>
+        <w:t xml:space="preserve"> herefter</w:t>
+      </w:r>
+      <w:r>
+        <w:t xml:space="preserve"> lavet </w:t>
+      </w:r>
+      <w:r>
+        <w:t>t</w:t>
+      </w:r>
+      <w:r>
+        <w:t>est til disse klasser.</w:t>
+      </w:r>
+    </w:p>
+    <w:p>
+      <w:pPr>
+        <w:tabs>
+          <w:tab w:val="left" w:pos="6930"/>
+        </w:tabs>
+      </w:pPr>
+      <w:r>
+        <w:t>Herefter startede den egentlige implementeringsfase, som inkluderer resten af systemet.</w:t>
+      </w:r>
+      <w:r>
+        <w:t xml:space="preserve"> </w:t>
+      </w:r>
+      <w:r>
+        <w:t>Der blev her anvendt TDD i en blanding af pair-</w:t>
+      </w:r>
+      <w:proofErr w:type="spellStart"/>
+      <w:r>
+        <w:t>programming</w:t>
+      </w:r>
+      <w:proofErr w:type="spellEnd"/>
+      <w:r>
+        <w:t xml:space="preserve"> </w:t>
+      </w:r>
+      <w:r>
+        <w:t>og individuel programmering, hvor opgaverne blev delt ud. Dette gav mening idét systemet har mange dele, og det ville være en gode idé at definere krav (og test) før koden blev implementeret</w:t>
+      </w:r>
+      <w:r>
+        <w:t>, dvs. der blev defineret en feature list.</w:t>
+      </w:r>
+    </w:p>
+    <w:p>
+      <w:pPr>
+        <w:tabs>
+          <w:tab w:val="left" w:pos="6930"/>
+        </w:tabs>
+      </w:pPr>
+      <w:r>
+        <w:t>Hvis en fejl fandtes i implementeringen, ville en test blive lavet</w:t>
+      </w:r>
+      <w:r>
+        <w:t xml:space="preserve"> omkring fejlen</w:t>
+      </w:r>
+      <w:r>
+        <w:t xml:space="preserve">, og derefter ville den blive rettet. </w:t>
+      </w:r>
+    </w:p>
+    <w:p>
+      <w:pPr>
+        <w:tabs>
+          <w:tab w:val="left" w:pos="6930"/>
+        </w:tabs>
+      </w:pPr>
+      <w:r>
+        <w:t xml:space="preserve">Herefter blev koden </w:t>
+      </w:r>
+      <w:proofErr w:type="spellStart"/>
+      <w:r>
+        <w:t>refaktoreret</w:t>
+      </w:r>
+      <w:proofErr w:type="spellEnd"/>
+      <w:r>
+        <w:t xml:space="preserve"> ind i klasser. Koden </w:t>
+      </w:r>
+      <w:r>
+        <w:t>havde en naturlig lav kobling, da tests kræver at en klasse eller kode skal være afkoblet fra sine afhængigheder.</w:t>
+      </w:r>
+    </w:p>
+    <w:p>
+      <w:pPr>
+        <w:tabs>
+          <w:tab w:val="left" w:pos="6930"/>
+        </w:tabs>
+      </w:pPr>
+      <w:r>
+        <w:t xml:space="preserve">Efter koden nu var blevet </w:t>
+      </w:r>
+      <w:proofErr w:type="spellStart"/>
+      <w:r>
+        <w:t>refaktoreret</w:t>
+      </w:r>
+      <w:proofErr w:type="spellEnd"/>
+      <w:r>
+        <w:t xml:space="preserve"> ind i klasser, skulle der laves unit tests til alle klasser. Dette blev opdelt i grupperne, så begge gruppemedlemmer havde ansvar for </w:t>
+      </w:r>
+      <w:r>
+        <w:t>test af forskellige klasser.</w:t>
+      </w:r>
       <w:bookmarkStart w:id="0" w:name="_GoBack"/>
       <w:bookmarkEnd w:id="0"/>
-      <w:r>
-        <w:t>Design</w:t>
-      </w:r>
-    </w:p>
-    <w:p>
-      <w:r>
-        <w:t xml:space="preserve">Generel software design, hvordan har vi tænkt os at implementere og teste det. Hvordan vil vi dele opgaverne </w:t>
-      </w:r>
-      <w:proofErr w:type="gramStart"/>
-      <w:r>
-        <w:t>op.</w:t>
-      </w:r>
-      <w:proofErr w:type="gramEnd"/>
-      <w:r>
-        <w:t xml:space="preserve"> Hvordan har vi brugt CI </w:t>
-      </w:r>
-      <w:proofErr w:type="gramStart"/>
-      <w:r>
-        <w:t>serveren.</w:t>
-      </w:r>
-      <w:proofErr w:type="gramEnd"/>
-      <w:r>
-        <w:t xml:space="preserve"> Gode/dårlige ting skal forklares.</w:t>
-      </w:r>
-    </w:p>
-    <w:p/>
-    <w:p>
-      <w:r>
-        <w:t>Plan over implementering</w:t>
-      </w:r>
-    </w:p>
-    <w:p>
-      <w:r>
-        <w:lastRenderedPageBreak/>
-        <w:t xml:space="preserve">Startede med at </w:t>
-      </w:r>
-      <w:r>
-        <w:t xml:space="preserve">prøve at få de simple strenge ud fra den givne </w:t>
-      </w:r>
-      <w:proofErr w:type="spellStart"/>
-      <w:r>
-        <w:t>dll</w:t>
-      </w:r>
-      <w:proofErr w:type="spellEnd"/>
-      <w:r>
-        <w:t xml:space="preserve">-filen, som der blev gjort sammen i gruppen. Herefter når dette var muligt, blev der oprettet klasser som kunne håndtere </w:t>
-      </w:r>
-      <w:proofErr w:type="spellStart"/>
-      <w:r>
-        <w:t>dataen</w:t>
-      </w:r>
-      <w:proofErr w:type="spellEnd"/>
-      <w:r>
-        <w:t xml:space="preserve">, dvs. at den blev </w:t>
-      </w:r>
-      <w:proofErr w:type="spellStart"/>
-      <w:r>
-        <w:t>parsed</w:t>
-      </w:r>
-      <w:proofErr w:type="spellEnd"/>
-      <w:r>
-        <w:t xml:space="preserve"> korrekt, tidsstemplet blev omdannet og blev printet ud. Test blev herefter lavet. Herefter startede den egentlige implementeringsfase som inkluderer resten af systemet. Planen er at der skal anvendes TDD i en blanding af pair-</w:t>
-      </w:r>
-      <w:proofErr w:type="spellStart"/>
-      <w:r>
-        <w:t>programming</w:t>
-      </w:r>
-      <w:proofErr w:type="spellEnd"/>
-      <w:r>
-        <w:t xml:space="preserve"> og individuel programmering hvor opgaverne deles ud. </w:t>
-      </w:r>
-      <w:r>
-        <w:t xml:space="preserve">Dette giver mening idét systemet har mange dele og det vil være en god idé at definere krav (og test) før koden implementeres. </w:t>
-      </w:r>
-      <w:r>
-        <w:t xml:space="preserve">Dvs. en feature list er planlagt at blive defineret. Hvis en fejl findes, vil en test blive lavet for at se at fejlen findes, hvorefter fejlen rettes. </w:t>
-      </w:r>
-      <w:r>
-        <w:t xml:space="preserve">Herefter vil koden </w:t>
-      </w:r>
-      <w:proofErr w:type="spellStart"/>
-      <w:r>
-        <w:t>refaktoreres</w:t>
-      </w:r>
-      <w:proofErr w:type="spellEnd"/>
-      <w:r>
-        <w:t xml:space="preserve"> ind i klasser.</w:t>
-      </w:r>
-      <w:r>
-        <w:t xml:space="preserve"> Koden vil </w:t>
-      </w:r>
-      <w:r>
-        <w:t xml:space="preserve">desuden have en </w:t>
-      </w:r>
-      <w:r>
-        <w:t>naturlig lav kobling, da</w:t>
-      </w:r>
-      <w:r>
-        <w:t xml:space="preserve"> tests kræver at en klasse eller kode skal være afkoblet fra sine </w:t>
-      </w:r>
-      <w:proofErr w:type="spellStart"/>
-      <w:r>
-        <w:t>afhængiger</w:t>
-      </w:r>
-      <w:proofErr w:type="spellEnd"/>
-      <w:r>
-        <w:t>.</w:t>
-      </w:r>
     </w:p>
     <w:p/>
     <w:p>
@@ -899,6 +960,7 @@
     <w:p>
       <w:proofErr w:type="spellStart"/>
       <w:r>
+        <w:lastRenderedPageBreak/>
         <w:t>Upstream</w:t>
       </w:r>
       <w:proofErr w:type="spellEnd"/>
@@ -950,7 +1012,6 @@
     </w:p>
     <w:p>
       <w:r>
-        <w:lastRenderedPageBreak/>
         <w:t>kunne ikke finde den med "</w:t>
       </w:r>
       <w:proofErr w:type="spellStart"/>
@@ -4351,7 +4412,7 @@
 </file>
 
 <file path=customXml/itemProps1.xml><?xml version="1.0" encoding="utf-8"?>
-<ds:datastoreItem xmlns:ds="http://schemas.openxmlformats.org/officeDocument/2006/customXml" ds:itemID="{450776C2-23B6-4C52-B7E2-2A240BF302E7}">
+<ds:datastoreItem xmlns:ds="http://schemas.openxmlformats.org/officeDocument/2006/customXml" ds:itemID="{772F6639-A7B9-4D54-B6B7-65EFC79A4ADA}">
   <ds:schemaRefs>
     <ds:schemaRef ds:uri="http://schemas.openxmlformats.org/officeDocument/2006/bibliography"/>
   </ds:schemaRefs>

</xml_diff>